<commit_message>
Some small JSP projects
</commit_message>
<xml_diff>
--- a/JSP-1/在线点餐系统/Java web实验报告.docx
+++ b/JSP-1/在线点餐系统/Java web实验报告.docx
@@ -255,7 +255,26 @@
           <w:szCs w:val="28"/>
           <w:u w:val="single"/>
         </w:rPr>
-        <w:t xml:space="preserve">                黄腾                  </w:t>
+        <w:t xml:space="preserve">                </w:t>
+      </w:r>
+      <w:r>
+        <w:rPr>
+          <w:rFonts w:hint="eastAsia"/>
+          <w:sz w:val="28"/>
+          <w:szCs w:val="28"/>
+          <w:u w:val="single"/>
+          <w:lang w:val="en-US" w:eastAsia="zh-CN"/>
+        </w:rPr>
+        <w:t xml:space="preserve"> x x</w:t>
+      </w:r>
+      <w:r>
+        <w:rPr>
+          <w:rFonts w:hint="eastAsia"/>
+          <w:sz w:val="28"/>
+          <w:szCs w:val="28"/>
+          <w:u w:val="single"/>
+        </w:rPr>
+        <w:t xml:space="preserve">                  </w:t>
       </w:r>
       <w:r>
         <w:rPr>
@@ -292,7 +311,26 @@
           <w:szCs w:val="28"/>
           <w:u w:val="single"/>
         </w:rPr>
-        <w:t xml:space="preserve">            201521012454               </w:t>
+        <w:t xml:space="preserve">            </w:t>
+      </w:r>
+      <w:r>
+        <w:rPr>
+          <w:rFonts w:hint="eastAsia"/>
+          <w:sz w:val="28"/>
+          <w:szCs w:val="28"/>
+          <w:u w:val="single"/>
+          <w:lang w:val="en-US" w:eastAsia="zh-CN"/>
+        </w:rPr>
+        <w:t>xxxxxxxxxxxxxx</w:t>
+      </w:r>
+      <w:r>
+        <w:rPr>
+          <w:rFonts w:hint="eastAsia"/>
+          <w:sz w:val="28"/>
+          <w:szCs w:val="28"/>
+          <w:u w:val="single"/>
+        </w:rPr>
+        <w:t xml:space="preserve">               </w:t>
       </w:r>
     </w:p>
     <w:p>
@@ -319,7 +357,38 @@
           <w:szCs w:val="28"/>
           <w:u w:val="single"/>
         </w:rPr>
-        <w:t xml:space="preserve">                郭瑾                   </w:t>
+        <w:t xml:space="preserve">                </w:t>
+      </w:r>
+      <w:r>
+        <w:rPr>
+          <w:rFonts w:hint="eastAsia"/>
+          <w:sz w:val="28"/>
+          <w:szCs w:val="28"/>
+          <w:u w:val="single"/>
+          <w:lang w:val="en-US" w:eastAsia="zh-CN"/>
+        </w:rPr>
+        <w:t xml:space="preserve"> x </w:t>
+      </w:r>
+      <w:bookmarkStart w:id="0" w:name="_GoBack"/>
+      <w:bookmarkEnd w:id="0"/>
+      <w:r>
+        <w:rPr>
+          <w:rFonts w:hint="eastAsia"/>
+          <w:sz w:val="28"/>
+          <w:szCs w:val="28"/>
+          <w:u w:val="single"/>
+          <w:lang w:val="en-US" w:eastAsia="zh-CN"/>
+        </w:rPr>
+        <w:t>x</w:t>
+      </w:r>
+      <w:r>
+        <w:rPr>
+          <w:rFonts w:hint="eastAsia"/>
+          <w:sz w:val="28"/>
+          <w:szCs w:val="28"/>
+          <w:u w:val="single"/>
+        </w:rPr>
+        <w:t xml:space="preserve">                   </w:t>
       </w:r>
     </w:p>
     <w:p>
@@ -5419,6 +5488,7 @@
           <w:p>
             <w:pPr>
               <w:numPr>
+                <w:ilvl w:val="0"/>
                 <w:numId w:val="0"/>
               </w:numPr>
               <w:ind w:leftChars="0"/>
@@ -5445,6 +5515,7 @@
           <w:p>
             <w:pPr>
               <w:numPr>
+                <w:ilvl w:val="0"/>
                 <w:numId w:val="0"/>
               </w:numPr>
               <w:ind w:leftChars="0"/>
@@ -5500,6 +5571,7 @@
           <w:p>
             <w:pPr>
               <w:numPr>
+                <w:ilvl w:val="0"/>
                 <w:numId w:val="0"/>
               </w:numPr>
               <w:ind w:leftChars="0"/>
@@ -5512,6 +5584,7 @@
           <w:p>
             <w:pPr>
               <w:numPr>
+                <w:ilvl w:val="0"/>
                 <w:numId w:val="0"/>
               </w:numPr>
               <w:ind w:leftChars="0"/>
@@ -5538,6 +5611,7 @@
           <w:p>
             <w:pPr>
               <w:numPr>
+                <w:ilvl w:val="0"/>
                 <w:numId w:val="0"/>
               </w:numPr>
               <w:ind w:leftChars="0"/>
@@ -5593,6 +5667,7 @@
           <w:p>
             <w:pPr>
               <w:numPr>
+                <w:ilvl w:val="0"/>
                 <w:numId w:val="0"/>
               </w:numPr>
               <w:ind w:leftChars="0"/>
@@ -5605,6 +5680,7 @@
           <w:p>
             <w:pPr>
               <w:numPr>
+                <w:ilvl w:val="0"/>
                 <w:numId w:val="0"/>
               </w:numPr>
               <w:ind w:leftChars="0"/>
@@ -5631,6 +5707,7 @@
           <w:p>
             <w:pPr>
               <w:numPr>
+                <w:ilvl w:val="0"/>
                 <w:numId w:val="0"/>
               </w:numPr>
               <w:ind w:leftChars="0"/>
@@ -5686,6 +5763,7 @@
           <w:p>
             <w:pPr>
               <w:numPr>
+                <w:ilvl w:val="0"/>
                 <w:numId w:val="0"/>
               </w:numPr>
               <w:ind w:leftChars="0"/>
@@ -5722,6 +5800,7 @@
           <w:p>
             <w:pPr>
               <w:numPr>
+                <w:ilvl w:val="0"/>
                 <w:numId w:val="0"/>
               </w:numPr>
               <w:ind w:leftChars="0"/>
@@ -5801,6 +5880,7 @@
           <w:p>
             <w:pPr>
               <w:numPr>
+                <w:ilvl w:val="0"/>
                 <w:numId w:val="0"/>
               </w:numPr>
               <w:ind w:leftChars="0"/>
@@ -5856,6 +5936,7 @@
           <w:p>
             <w:pPr>
               <w:numPr>
+                <w:ilvl w:val="0"/>
                 <w:numId w:val="0"/>
               </w:numPr>
               <w:ind w:leftChars="0"/>
@@ -5892,6 +5973,7 @@
           <w:p>
             <w:pPr>
               <w:numPr>
+                <w:ilvl w:val="0"/>
                 <w:numId w:val="0"/>
               </w:numPr>
               <w:ind w:leftChars="0"/>
@@ -5947,6 +6029,7 @@
           <w:p>
             <w:pPr>
               <w:numPr>
+                <w:ilvl w:val="0"/>
                 <w:numId w:val="0"/>
               </w:numPr>
               <w:ind w:leftChars="0"/>
@@ -5986,6 +6069,7 @@
             <w:pPr>
               <w:widowControl w:val="0"/>
               <w:numPr>
+                <w:ilvl w:val="0"/>
                 <w:numId w:val="0"/>
               </w:numPr>
               <w:jc w:val="both"/>
@@ -6042,6 +6126,7 @@
             <w:pPr>
               <w:widowControl w:val="0"/>
               <w:numPr>
+                <w:ilvl w:val="0"/>
                 <w:numId w:val="0"/>
               </w:numPr>
               <w:jc w:val="both"/>
@@ -6055,6 +6140,7 @@
             <w:pPr>
               <w:widowControl w:val="0"/>
               <w:numPr>
+                <w:ilvl w:val="0"/>
                 <w:numId w:val="0"/>
               </w:numPr>
               <w:jc w:val="both"/>
@@ -6068,6 +6154,7 @@
             <w:pPr>
               <w:widowControl w:val="0"/>
               <w:numPr>
+                <w:ilvl w:val="0"/>
                 <w:numId w:val="0"/>
               </w:numPr>
               <w:jc w:val="both"/>
@@ -6107,6 +6194,7 @@
             <w:pPr>
               <w:widowControl w:val="0"/>
               <w:numPr>
+                <w:ilvl w:val="0"/>
                 <w:numId w:val="0"/>
               </w:numPr>
               <w:ind w:leftChars="0"/>
@@ -6164,6 +6252,7 @@
             <w:pPr>
               <w:widowControl w:val="0"/>
               <w:numPr>
+                <w:ilvl w:val="0"/>
                 <w:numId w:val="0"/>
               </w:numPr>
               <w:jc w:val="both"/>
@@ -6205,6 +6294,7 @@
             <w:pPr>
               <w:widowControl w:val="0"/>
               <w:numPr>
+                <w:ilvl w:val="0"/>
                 <w:numId w:val="0"/>
               </w:numPr>
               <w:ind w:leftChars="0"/>
@@ -6262,6 +6352,7 @@
             <w:pPr>
               <w:widowControl w:val="0"/>
               <w:numPr>
+                <w:ilvl w:val="0"/>
                 <w:numId w:val="0"/>
               </w:numPr>
               <w:ind w:leftChars="0"/>
@@ -6302,6 +6393,7 @@
             <w:pPr>
               <w:widowControl w:val="0"/>
               <w:numPr>
+                <w:ilvl w:val="0"/>
                 <w:numId w:val="0"/>
               </w:numPr>
               <w:jc w:val="both"/>
@@ -6358,6 +6450,7 @@
             <w:pPr>
               <w:widowControl w:val="0"/>
               <w:numPr>
+                <w:ilvl w:val="0"/>
                 <w:numId w:val="0"/>
               </w:numPr>
               <w:jc w:val="both"/>
@@ -6397,6 +6490,7 @@
             <w:pPr>
               <w:widowControl w:val="0"/>
               <w:numPr>
+                <w:ilvl w:val="0"/>
                 <w:numId w:val="0"/>
               </w:numPr>
               <w:jc w:val="both"/>
@@ -6479,6 +6573,7 @@
             <w:pPr>
               <w:widowControl w:val="0"/>
               <w:numPr>
+                <w:ilvl w:val="0"/>
                 <w:numId w:val="0"/>
               </w:numPr>
               <w:ind w:leftChars="0"/>
@@ -6562,6 +6657,7 @@
             <w:pPr>
               <w:widowControl w:val="0"/>
               <w:numPr>
+                <w:ilvl w:val="0"/>
                 <w:numId w:val="0"/>
               </w:numPr>
               <w:ind w:leftChars="0"/>
@@ -6619,6 +6715,7 @@
             <w:pPr>
               <w:widowControl w:val="0"/>
               <w:numPr>
+                <w:ilvl w:val="0"/>
                 <w:numId w:val="0"/>
               </w:numPr>
               <w:ind w:leftChars="0"/>
@@ -6676,6 +6773,7 @@
             <w:pPr>
               <w:widowControl w:val="0"/>
               <w:numPr>
+                <w:ilvl w:val="0"/>
                 <w:numId w:val="0"/>
               </w:numPr>
               <w:ind w:leftChars="0"/>
@@ -6716,6 +6814,7 @@
             <w:pPr>
               <w:widowControl w:val="0"/>
               <w:numPr>
+                <w:ilvl w:val="0"/>
                 <w:numId w:val="0"/>
               </w:numPr>
               <w:jc w:val="both"/>
@@ -6772,6 +6871,7 @@
             <w:pPr>
               <w:widowControl w:val="0"/>
               <w:numPr>
+                <w:ilvl w:val="0"/>
                 <w:numId w:val="0"/>
               </w:numPr>
               <w:jc w:val="both"/>
@@ -6785,6 +6885,7 @@
             <w:pPr>
               <w:widowControl w:val="0"/>
               <w:numPr>
+                <w:ilvl w:val="0"/>
                 <w:numId w:val="0"/>
               </w:numPr>
               <w:jc w:val="both"/>
@@ -6824,6 +6925,7 @@
             <w:pPr>
               <w:widowControl w:val="0"/>
               <w:numPr>
+                <w:ilvl w:val="0"/>
                 <w:numId w:val="0"/>
               </w:numPr>
               <w:ind w:leftChars="0"/>
@@ -6924,6 +7026,7 @@
             <w:pPr>
               <w:widowControl w:val="0"/>
               <w:numPr>
+                <w:ilvl w:val="0"/>
                 <w:numId w:val="0"/>
               </w:numPr>
               <w:jc w:val="both"/>
@@ -6937,6 +7040,7 @@
             <w:pPr>
               <w:widowControl w:val="0"/>
               <w:numPr>
+                <w:ilvl w:val="0"/>
                 <w:numId w:val="0"/>
               </w:numPr>
               <w:jc w:val="both"/>
@@ -6950,6 +7054,7 @@
             <w:pPr>
               <w:widowControl w:val="0"/>
               <w:numPr>
+                <w:ilvl w:val="0"/>
                 <w:numId w:val="0"/>
               </w:numPr>
               <w:jc w:val="both"/>
@@ -6989,6 +7094,7 @@
             <w:pPr>
               <w:widowControl w:val="0"/>
               <w:numPr>
+                <w:ilvl w:val="0"/>
                 <w:numId w:val="0"/>
               </w:numPr>
               <w:ind w:leftChars="0"/>
@@ -7089,6 +7195,7 @@
             <w:pPr>
               <w:widowControl w:val="0"/>
               <w:numPr>
+                <w:ilvl w:val="0"/>
                 <w:numId w:val="0"/>
               </w:numPr>
               <w:ind w:leftChars="0"/>
@@ -7103,6 +7210,7 @@
             <w:pPr>
               <w:widowControl w:val="0"/>
               <w:numPr>
+                <w:ilvl w:val="0"/>
                 <w:numId w:val="0"/>
               </w:numPr>
               <w:ind w:leftChars="0"/>
@@ -7117,6 +7225,7 @@
             <w:pPr>
               <w:widowControl w:val="0"/>
               <w:numPr>
+                <w:ilvl w:val="0"/>
                 <w:numId w:val="0"/>
               </w:numPr>
               <w:ind w:leftChars="0"/>
@@ -7131,6 +7240,7 @@
             <w:pPr>
               <w:widowControl w:val="0"/>
               <w:numPr>
+                <w:ilvl w:val="0"/>
                 <w:numId w:val="0"/>
               </w:numPr>
               <w:ind w:leftChars="0"/>
@@ -7145,6 +7255,7 @@
             <w:pPr>
               <w:widowControl w:val="0"/>
               <w:numPr>
+                <w:ilvl w:val="0"/>
                 <w:numId w:val="0"/>
               </w:numPr>
               <w:ind w:leftChars="0"/>
@@ -7171,7 +7282,6 @@
                 <w:lang w:val="en-US" w:eastAsia="zh-CN"/>
               </w:rPr>
             </w:pPr>
-            <w:bookmarkStart w:id="0" w:name="_GoBack"/>
             <w:r>
               <w:rPr>
                 <w:rFonts w:hint="eastAsia"/>
@@ -7182,11 +7292,11 @@
               <w:t>删除食物</w:t>
             </w:r>
           </w:p>
-          <w:bookmarkEnd w:id="0"/>
           <w:p>
             <w:pPr>
               <w:widowControl w:val="0"/>
               <w:numPr>
+                <w:ilvl w:val="0"/>
                 <w:numId w:val="0"/>
               </w:numPr>
               <w:ind w:leftChars="0"/>

</xml_diff>